<commit_message>
Creazione versione 1 PP
Creazione di una copia del PP
Creazione sommario
Sviluppo primi 3 punti

Co-Authored-By: Matteocolombi <127228459+Matteocolombi@users.noreply.github.com>
Co-Authored-By: LucaRossi801 <126775369+LucaRossi801@users.noreply.github.com>
</commit_message>
<xml_diff>
--- a/IngSW/Documentazione/Project Plan.docx
+++ b/IngSW/Documentazione/Project Plan.docx
@@ -25,7 +25,6 @@
       <w:pPr>
         <w:rPr>
           <w:rFonts w:ascii="Times New Roman" w:hAnsi="Times New Roman" w:cs="Times New Roman"/>
-          <w:b/>
           <w:sz w:val="24"/>
           <w:szCs w:val="24"/>
         </w:rPr>
@@ -155,6 +154,16 @@
         <w:br/>
         <w:t>14. Consegna</w:t>
       </w:r>
+    </w:p>
+    <w:p>
+      <w:pPr>
+        <w:rPr>
+          <w:rFonts w:ascii="Times New Roman" w:hAnsi="Times New Roman" w:cs="Times New Roman"/>
+          <w:b/>
+          <w:sz w:val="24"/>
+          <w:szCs w:val="24"/>
+        </w:rPr>
+      </w:pPr>
     </w:p>
     <w:p/>
     <w:sectPr>

</xml_diff>